<commit_message>
Nettoyage du projet : ajout du .gitignore et retrait des node_modules
</commit_message>
<xml_diff>
--- a/PixelTogether_GameDesign.docx
+++ b/PixelTogether_GameDesign.docx
@@ -1162,12 +1162,14 @@
         <w:rPr>
           <w:b/>
           <w:bCs/>
-        </w:rPr>
-      </w:pPr>
-      <w:r>
-        <w:rPr>
-          <w:b/>
-          <w:bCs/>
+          <w:highlight w:val="green"/>
+        </w:rPr>
+      </w:pPr>
+      <w:r>
+        <w:rPr>
+          <w:b/>
+          <w:bCs/>
+          <w:highlight w:val="green"/>
         </w:rPr>
         <w:t>Installation</w:t>
       </w:r>
@@ -1179,16 +1181,28 @@
           <w:numId w:val="17"/>
         </w:numPr>
         <w:spacing w:after="0" w:line="276" w:lineRule="auto"/>
-      </w:pPr>
-      <w:r>
+        <w:rPr>
+          <w:highlight w:val="green"/>
+        </w:rPr>
+      </w:pPr>
+      <w:r>
+        <w:rPr>
+          <w:highlight w:val="green"/>
+        </w:rPr>
         <w:t>Créer le projet (</w:t>
       </w:r>
       <w:proofErr w:type="spellStart"/>
       <w:r>
+        <w:rPr>
+          <w:highlight w:val="green"/>
+        </w:rPr>
         <w:t>React</w:t>
       </w:r>
       <w:proofErr w:type="spellEnd"/>
       <w:r>
+        <w:rPr>
+          <w:highlight w:val="green"/>
+        </w:rPr>
         <w:t xml:space="preserve"> pour le visuel, Node.js pour le cerveau).</w:t>
       </w:r>
     </w:p>
@@ -1199,8 +1213,14 @@
           <w:numId w:val="17"/>
         </w:numPr>
         <w:spacing w:after="0" w:line="276" w:lineRule="auto"/>
-      </w:pPr>
-      <w:r>
+        <w:rPr>
+          <w:highlight w:val="green"/>
+        </w:rPr>
+      </w:pPr>
+      <w:r>
+        <w:rPr>
+          <w:highlight w:val="green"/>
+        </w:rPr>
         <w:t>Faire en sorte que les deux communiquent</w:t>
       </w:r>
     </w:p>
@@ -1215,12 +1235,14 @@
         <w:rPr>
           <w:b/>
           <w:bCs/>
-        </w:rPr>
-      </w:pPr>
-      <w:r>
-        <w:rPr>
-          <w:b/>
-          <w:bCs/>
+          <w:highlight w:val="green"/>
+        </w:rPr>
+      </w:pPr>
+      <w:r>
+        <w:rPr>
+          <w:b/>
+          <w:bCs/>
+          <w:highlight w:val="green"/>
         </w:rPr>
         <w:t>Le Dessin</w:t>
       </w:r>
@@ -1232,8 +1254,14 @@
           <w:numId w:val="17"/>
         </w:numPr>
         <w:spacing w:after="0" w:line="276" w:lineRule="auto"/>
-      </w:pPr>
-      <w:r>
+        <w:rPr>
+          <w:highlight w:val="green"/>
+        </w:rPr>
+      </w:pPr>
+      <w:r>
+        <w:rPr>
+          <w:highlight w:val="green"/>
+        </w:rPr>
         <w:t>Afficher la grille blanche.</w:t>
       </w:r>
     </w:p>
@@ -6351,10 +6379,12 @@
     <w:rsid w:val="00061BA9"/>
     <w:rsid w:val="00091AED"/>
     <w:rsid w:val="00225D2C"/>
+    <w:rsid w:val="002C5A7C"/>
     <w:rsid w:val="005335C0"/>
     <w:rsid w:val="0087190E"/>
     <w:rsid w:val="009C1D87"/>
     <w:rsid w:val="00B1340F"/>
+    <w:rsid w:val="00B8107A"/>
     <w:rsid w:val="00BA58FB"/>
     <w:rsid w:val="00D558EC"/>
     <w:rsid w:val="00F35910"/>

</xml_diff>